<commit_message>
LAB Adapter Josu Saez
</commit_message>
<xml_diff>
--- a/LABPATTERNS.docx
+++ b/LABPATTERNS.docx
@@ -178,6 +178,12 @@
         <w:t>responsables de administrar síntomas, crear síntomas y realizar otras operaciones relacionadas con los pacientes o medicamentos</w:t>
       </w:r>
     </w:p>
+    <w:p>
+      <w:pPr>
+        <w:pStyle w:val="Prrafodelista"/>
+      </w:pPr>
+    </w:p>
+    <w:p/>
     <w:p/>
     <w:p>
       <w:pPr>
@@ -191,7 +197,6 @@
         <w:rPr>
           <w:noProof/>
         </w:rPr>
-        <w:lastRenderedPageBreak/>
         <w:drawing>
           <wp:anchor distT="0" distB="0" distL="114300" distR="114300" simplePos="0" relativeHeight="251658240" behindDoc="0" locked="0" layoutInCell="1" allowOverlap="1" wp14:anchorId="12F93081" wp14:editId="31BD4738">
             <wp:simplePos x="0" y="0"/>
@@ -471,7 +476,6 @@
         <w:rPr>
           <w:noProof/>
         </w:rPr>
-        <w:lastRenderedPageBreak/>
         <w:drawing>
           <wp:inline distT="0" distB="0" distL="0" distR="0" wp14:anchorId="150C61B5" wp14:editId="084F24D0">
             <wp:extent cx="5400040" cy="2577465"/>
@@ -653,13 +657,7 @@
         <w:ind w:left="360"/>
       </w:pPr>
       <w:r>
-        <w:t>2</w:t>
-      </w:r>
-      <w:r>
-        <w:t>.</w:t>
-      </w:r>
-      <w:r>
-        <w:t xml:space="preserve"> Patrón </w:t>
+        <w:t xml:space="preserve">2. Patrón </w:t>
       </w:r>
       <w:proofErr w:type="spellStart"/>
       <w:r>
@@ -746,10 +744,685 @@
     <w:p/>
     <w:p/>
     <w:p/>
-    <w:p/>
-    <w:p/>
-    <w:p/>
-    <w:p/>
+    <w:p>
+      <w:pPr>
+        <w:pStyle w:val="Ttulo2"/>
+      </w:pPr>
+      <w:r>
+        <w:t xml:space="preserve">2.- Patrón </w:t>
+      </w:r>
+      <w:proofErr w:type="spellStart"/>
+      <w:r>
+        <w:t>Observer</w:t>
+      </w:r>
+      <w:proofErr w:type="spellEnd"/>
+    </w:p>
+    <w:p/>
+    <w:p/>
+    <w:p>
+      <w:r>
+        <w:br w:type="page"/>
+      </w:r>
+    </w:p>
+    <w:p>
+      <w:pPr>
+        <w:pStyle w:val="Ttulo2"/>
+      </w:pPr>
+      <w:r>
+        <w:t>3</w:t>
+      </w:r>
+      <w:r>
+        <w:t xml:space="preserve">.- Patrón </w:t>
+      </w:r>
+      <w:proofErr w:type="spellStart"/>
+      <w:r>
+        <w:t>Adapter</w:t>
+      </w:r>
+      <w:proofErr w:type="spellEnd"/>
+    </w:p>
+    <w:p>
+      <w:r>
+        <w:t>Hecho por Josu Sáez</w:t>
+      </w:r>
+    </w:p>
+    <w:p/>
+    <w:p>
+      <w:pPr>
+        <w:pStyle w:val="Prrafodelista"/>
+        <w:numPr>
+          <w:ilvl w:val="0"/>
+          <w:numId w:val="7"/>
+        </w:numPr>
+      </w:pPr>
+      <w:r>
+        <w:t>Añade el código necesario en la clase Covid19PacientTableModelAdapter y ejecuta la aplicación para comprobar que funciona correctamente</w:t>
+      </w:r>
+      <w:r>
+        <w:t>:</w:t>
+      </w:r>
+    </w:p>
+    <w:p>
+      <w:pPr>
+        <w:pStyle w:val="Prrafodelista"/>
+      </w:pPr>
+    </w:p>
+    <w:p>
+      <w:pPr>
+        <w:pStyle w:val="Prrafodelista"/>
+      </w:pPr>
+      <w:r>
+        <w:t xml:space="preserve">Se ha añadido una nueva variable a la clase, un vector de síntomas obtenido del </w:t>
+      </w:r>
+      <w:proofErr w:type="spellStart"/>
+      <w:r>
+        <w:t>keyset</w:t>
+      </w:r>
+      <w:proofErr w:type="spellEnd"/>
+      <w:r>
+        <w:t xml:space="preserve"> que devuelve </w:t>
+      </w:r>
+      <w:proofErr w:type="spellStart"/>
+      <w:r>
+        <w:t>getSimptoms</w:t>
+      </w:r>
+      <w:proofErr w:type="spellEnd"/>
+      <w:r>
+        <w:t xml:space="preserve"> de la clase Covid19Pacient.</w:t>
+      </w:r>
+    </w:p>
+    <w:p>
+      <w:pPr>
+        <w:pStyle w:val="Prrafodelista"/>
+      </w:pPr>
+    </w:p>
+    <w:p>
+      <w:pPr>
+        <w:pStyle w:val="Prrafodelista"/>
+        <w:jc w:val="center"/>
+      </w:pPr>
+      <w:r>
+        <w:drawing>
+          <wp:inline distT="0" distB="0" distL="0" distR="0" wp14:anchorId="2B38D37D" wp14:editId="6FB1F773">
+            <wp:extent cx="5400040" cy="2905760"/>
+            <wp:effectExtent l="0" t="0" r="0" b="8890"/>
+            <wp:docPr id="964328940" name="Imagen 1" descr="Texto&#10;&#10;Descripción generada automáticamente"/>
+            <wp:cNvGraphicFramePr>
+              <a:graphicFrameLocks xmlns:a="http://schemas.openxmlformats.org/drawingml/2006/main" noChangeAspect="1"/>
+            </wp:cNvGraphicFramePr>
+            <a:graphic xmlns:a="http://schemas.openxmlformats.org/drawingml/2006/main">
+              <a:graphicData uri="http://schemas.openxmlformats.org/drawingml/2006/picture">
+                <pic:pic xmlns:pic="http://schemas.openxmlformats.org/drawingml/2006/picture">
+                  <pic:nvPicPr>
+                    <pic:cNvPr id="964328940" name="Imagen 1" descr="Texto&#10;&#10;Descripción generada automáticamente"/>
+                    <pic:cNvPicPr/>
+                  </pic:nvPicPr>
+                  <pic:blipFill>
+                    <a:blip r:embed="rId9"/>
+                    <a:stretch>
+                      <a:fillRect/>
+                    </a:stretch>
+                  </pic:blipFill>
+                  <pic:spPr>
+                    <a:xfrm>
+                      <a:off x="0" y="0"/>
+                      <a:ext cx="5400040" cy="2905760"/>
+                    </a:xfrm>
+                    <a:prstGeom prst="rect">
+                      <a:avLst/>
+                    </a:prstGeom>
+                  </pic:spPr>
+                </pic:pic>
+              </a:graphicData>
+            </a:graphic>
+          </wp:inline>
+        </w:drawing>
+      </w:r>
+    </w:p>
+    <w:p/>
+    <w:p>
+      <w:pPr>
+        <w:ind w:firstLine="708"/>
+      </w:pPr>
+      <w:r>
+        <w:t xml:space="preserve">Métodos </w:t>
+      </w:r>
+      <w:proofErr w:type="spellStart"/>
+      <w:r>
+        <w:t>getColumnCount</w:t>
+      </w:r>
+      <w:proofErr w:type="spellEnd"/>
+      <w:r>
+        <w:t xml:space="preserve"> y </w:t>
+      </w:r>
+      <w:proofErr w:type="spellStart"/>
+      <w:r>
+        <w:t>getColumnName</w:t>
+      </w:r>
+      <w:proofErr w:type="spellEnd"/>
+      <w:r>
+        <w:t>:</w:t>
+      </w:r>
+    </w:p>
+    <w:p/>
+    <w:p>
+      <w:pPr>
+        <w:ind w:firstLine="708"/>
+        <w:jc w:val="center"/>
+      </w:pPr>
+      <w:r>
+        <w:drawing>
+          <wp:inline distT="0" distB="0" distL="0" distR="0" wp14:anchorId="6BC9B500" wp14:editId="7E27AA22">
+            <wp:extent cx="5400040" cy="3011805"/>
+            <wp:effectExtent l="0" t="0" r="0" b="0"/>
+            <wp:docPr id="333295293" name="Imagen 1" descr="Texto&#10;&#10;Descripción generada automáticamente"/>
+            <wp:cNvGraphicFramePr>
+              <a:graphicFrameLocks xmlns:a="http://schemas.openxmlformats.org/drawingml/2006/main" noChangeAspect="1"/>
+            </wp:cNvGraphicFramePr>
+            <a:graphic xmlns:a="http://schemas.openxmlformats.org/drawingml/2006/main">
+              <a:graphicData uri="http://schemas.openxmlformats.org/drawingml/2006/picture">
+                <pic:pic xmlns:pic="http://schemas.openxmlformats.org/drawingml/2006/picture">
+                  <pic:nvPicPr>
+                    <pic:cNvPr id="333295293" name="Imagen 1" descr="Texto&#10;&#10;Descripción generada automáticamente"/>
+                    <pic:cNvPicPr/>
+                  </pic:nvPicPr>
+                  <pic:blipFill>
+                    <a:blip r:embed="rId10"/>
+                    <a:stretch>
+                      <a:fillRect/>
+                    </a:stretch>
+                  </pic:blipFill>
+                  <pic:spPr>
+                    <a:xfrm>
+                      <a:off x="0" y="0"/>
+                      <a:ext cx="5400040" cy="3011805"/>
+                    </a:xfrm>
+                    <a:prstGeom prst="rect">
+                      <a:avLst/>
+                    </a:prstGeom>
+                  </pic:spPr>
+                </pic:pic>
+              </a:graphicData>
+            </a:graphic>
+          </wp:inline>
+        </w:drawing>
+      </w:r>
+    </w:p>
+    <w:p>
+      <w:pPr>
+        <w:ind w:firstLine="708"/>
+      </w:pPr>
+      <w:r>
+        <w:t xml:space="preserve">Métodos </w:t>
+      </w:r>
+      <w:proofErr w:type="spellStart"/>
+      <w:r>
+        <w:t>getRowCount</w:t>
+      </w:r>
+      <w:proofErr w:type="spellEnd"/>
+      <w:r>
+        <w:t xml:space="preserve"> y </w:t>
+      </w:r>
+      <w:proofErr w:type="spellStart"/>
+      <w:r>
+        <w:t>getValueAt</w:t>
+      </w:r>
+      <w:proofErr w:type="spellEnd"/>
+      <w:r>
+        <w:t>:</w:t>
+      </w:r>
+    </w:p>
+    <w:p/>
+    <w:p>
+      <w:pPr>
+        <w:ind w:firstLine="708"/>
+      </w:pPr>
+      <w:r>
+        <w:drawing>
+          <wp:inline distT="0" distB="0" distL="0" distR="0" wp14:anchorId="72660B9A" wp14:editId="691FF63C">
+            <wp:extent cx="5400040" cy="3353435"/>
+            <wp:effectExtent l="0" t="0" r="0" b="0"/>
+            <wp:docPr id="1060624536" name="Imagen 1" descr="Texto&#10;&#10;Descripción generada automáticamente"/>
+            <wp:cNvGraphicFramePr>
+              <a:graphicFrameLocks xmlns:a="http://schemas.openxmlformats.org/drawingml/2006/main" noChangeAspect="1"/>
+            </wp:cNvGraphicFramePr>
+            <a:graphic xmlns:a="http://schemas.openxmlformats.org/drawingml/2006/main">
+              <a:graphicData uri="http://schemas.openxmlformats.org/drawingml/2006/picture">
+                <pic:pic xmlns:pic="http://schemas.openxmlformats.org/drawingml/2006/picture">
+                  <pic:nvPicPr>
+                    <pic:cNvPr id="1060624536" name="Imagen 1" descr="Texto&#10;&#10;Descripción generada automáticamente"/>
+                    <pic:cNvPicPr/>
+                  </pic:nvPicPr>
+                  <pic:blipFill>
+                    <a:blip r:embed="rId11"/>
+                    <a:stretch>
+                      <a:fillRect/>
+                    </a:stretch>
+                  </pic:blipFill>
+                  <pic:spPr>
+                    <a:xfrm>
+                      <a:off x="0" y="0"/>
+                      <a:ext cx="5400040" cy="3353435"/>
+                    </a:xfrm>
+                    <a:prstGeom prst="rect">
+                      <a:avLst/>
+                    </a:prstGeom>
+                  </pic:spPr>
+                </pic:pic>
+              </a:graphicData>
+            </a:graphic>
+          </wp:inline>
+        </w:drawing>
+      </w:r>
+    </w:p>
+    <w:p/>
+    <w:p>
+      <w:pPr>
+        <w:pStyle w:val="Prrafodelista"/>
+      </w:pPr>
+      <w:r>
+        <w:t xml:space="preserve">Resultado de la ejecución: </w:t>
+      </w:r>
+    </w:p>
+    <w:p>
+      <w:pPr>
+        <w:pStyle w:val="Prrafodelista"/>
+      </w:pPr>
+    </w:p>
+    <w:p>
+      <w:pPr>
+        <w:pStyle w:val="Prrafodelista"/>
+      </w:pPr>
+      <w:r>
+        <w:drawing>
+          <wp:inline distT="0" distB="0" distL="0" distR="0" wp14:anchorId="14C7C539" wp14:editId="4EE5CBE3">
+            <wp:extent cx="4629796" cy="3410426"/>
+            <wp:effectExtent l="0" t="0" r="0" b="0"/>
+            <wp:docPr id="1253207714" name="Imagen 1" descr="Interfaz de usuario gráfica, Aplicación, Tabla&#10;&#10;Descripción generada automáticamente"/>
+            <wp:cNvGraphicFramePr>
+              <a:graphicFrameLocks xmlns:a="http://schemas.openxmlformats.org/drawingml/2006/main" noChangeAspect="1"/>
+            </wp:cNvGraphicFramePr>
+            <a:graphic xmlns:a="http://schemas.openxmlformats.org/drawingml/2006/main">
+              <a:graphicData uri="http://schemas.openxmlformats.org/drawingml/2006/picture">
+                <pic:pic xmlns:pic="http://schemas.openxmlformats.org/drawingml/2006/picture">
+                  <pic:nvPicPr>
+                    <pic:cNvPr id="1253207714" name="Imagen 1" descr="Interfaz de usuario gráfica, Aplicación, Tabla&#10;&#10;Descripción generada automáticamente"/>
+                    <pic:cNvPicPr/>
+                  </pic:nvPicPr>
+                  <pic:blipFill>
+                    <a:blip r:embed="rId12"/>
+                    <a:stretch>
+                      <a:fillRect/>
+                    </a:stretch>
+                  </pic:blipFill>
+                  <pic:spPr>
+                    <a:xfrm>
+                      <a:off x="0" y="0"/>
+                      <a:ext cx="4629796" cy="3410426"/>
+                    </a:xfrm>
+                    <a:prstGeom prst="rect">
+                      <a:avLst/>
+                    </a:prstGeom>
+                  </pic:spPr>
+                </pic:pic>
+              </a:graphicData>
+            </a:graphic>
+          </wp:inline>
+        </w:drawing>
+      </w:r>
+    </w:p>
+    <w:p/>
+    <w:p/>
+    <w:p>
+      <w:pPr>
+        <w:pStyle w:val="Prrafodelista"/>
+        <w:numPr>
+          <w:ilvl w:val="0"/>
+          <w:numId w:val="7"/>
+        </w:numPr>
+      </w:pPr>
+      <w:r>
+        <w:t>Añade otro paciente con otro</w:t>
+      </w:r>
+      <w:r>
+        <w:t>s</w:t>
+      </w:r>
+      <w:r>
+        <w:t xml:space="preserve"> síntomas, y ejecuta la aplicación para que aparezcan los 2 pacientes son sus síntomas.</w:t>
+      </w:r>
+    </w:p>
+    <w:p/>
+    <w:p>
+      <w:pPr>
+        <w:ind w:left="708"/>
+      </w:pPr>
+      <w:r>
+        <w:t xml:space="preserve">He añadido un nuevo paciente y he llamado a </w:t>
+      </w:r>
+      <w:proofErr w:type="spellStart"/>
+      <w:r>
+        <w:t>ShowPacientTableGUI</w:t>
+      </w:r>
+      <w:proofErr w:type="spellEnd"/>
+      <w:r>
+        <w:t xml:space="preserve"> pasándole como parámetro una lista que contiene a estos dos pacientes: </w:t>
+      </w:r>
+    </w:p>
+    <w:p>
+      <w:pPr>
+        <w:ind w:left="708"/>
+      </w:pPr>
+    </w:p>
+    <w:p>
+      <w:pPr>
+        <w:ind w:left="708"/>
+      </w:pPr>
+      <w:r>
+        <w:drawing>
+          <wp:inline distT="0" distB="0" distL="0" distR="0" wp14:anchorId="188AFA42" wp14:editId="73F46A12">
+            <wp:extent cx="5400040" cy="4163060"/>
+            <wp:effectExtent l="0" t="0" r="0" b="8890"/>
+            <wp:docPr id="1234855093" name="Imagen 1" descr="Texto&#10;&#10;Descripción generada automáticamente"/>
+            <wp:cNvGraphicFramePr>
+              <a:graphicFrameLocks xmlns:a="http://schemas.openxmlformats.org/drawingml/2006/main" noChangeAspect="1"/>
+            </wp:cNvGraphicFramePr>
+            <a:graphic xmlns:a="http://schemas.openxmlformats.org/drawingml/2006/main">
+              <a:graphicData uri="http://schemas.openxmlformats.org/drawingml/2006/picture">
+                <pic:pic xmlns:pic="http://schemas.openxmlformats.org/drawingml/2006/picture">
+                  <pic:nvPicPr>
+                    <pic:cNvPr id="1234855093" name="Imagen 1" descr="Texto&#10;&#10;Descripción generada automáticamente"/>
+                    <pic:cNvPicPr/>
+                  </pic:nvPicPr>
+                  <pic:blipFill>
+                    <a:blip r:embed="rId13"/>
+                    <a:stretch>
+                      <a:fillRect/>
+                    </a:stretch>
+                  </pic:blipFill>
+                  <pic:spPr>
+                    <a:xfrm>
+                      <a:off x="0" y="0"/>
+                      <a:ext cx="5400040" cy="4163060"/>
+                    </a:xfrm>
+                    <a:prstGeom prst="rect">
+                      <a:avLst/>
+                    </a:prstGeom>
+                  </pic:spPr>
+                </pic:pic>
+              </a:graphicData>
+            </a:graphic>
+          </wp:inline>
+        </w:drawing>
+      </w:r>
+    </w:p>
+    <w:p/>
+    <w:p/>
+    <w:p/>
+    <w:p/>
+    <w:p/>
+    <w:p/>
+    <w:p/>
+    <w:p/>
+    <w:p/>
+    <w:p/>
+    <w:p/>
+    <w:p/>
+    <w:p>
+      <w:r>
+        <w:tab/>
+        <w:t xml:space="preserve">Para ello he tenido que modificar la clase </w:t>
+      </w:r>
+      <w:proofErr w:type="spellStart"/>
+      <w:r>
+        <w:t>ShowPacientTableGUI</w:t>
+      </w:r>
+      <w:proofErr w:type="spellEnd"/>
+      <w:r>
+        <w:t xml:space="preserve">: </w:t>
+      </w:r>
+    </w:p>
+    <w:p>
+      <w:pPr>
+        <w:ind w:firstLine="708"/>
+      </w:pPr>
+      <w:r>
+        <w:drawing>
+          <wp:inline distT="0" distB="0" distL="0" distR="0" wp14:anchorId="2B5A1658" wp14:editId="7D150D97">
+            <wp:extent cx="5400040" cy="7042785"/>
+            <wp:effectExtent l="0" t="0" r="0" b="5715"/>
+            <wp:docPr id="1739145451" name="Imagen 1" descr="Texto&#10;&#10;Descripción generada automáticamente"/>
+            <wp:cNvGraphicFramePr>
+              <a:graphicFrameLocks xmlns:a="http://schemas.openxmlformats.org/drawingml/2006/main" noChangeAspect="1"/>
+            </wp:cNvGraphicFramePr>
+            <a:graphic xmlns:a="http://schemas.openxmlformats.org/drawingml/2006/main">
+              <a:graphicData uri="http://schemas.openxmlformats.org/drawingml/2006/picture">
+                <pic:pic xmlns:pic="http://schemas.openxmlformats.org/drawingml/2006/picture">
+                  <pic:nvPicPr>
+                    <pic:cNvPr id="1739145451" name="Imagen 1" descr="Texto&#10;&#10;Descripción generada automáticamente"/>
+                    <pic:cNvPicPr/>
+                  </pic:nvPicPr>
+                  <pic:blipFill>
+                    <a:blip r:embed="rId14"/>
+                    <a:stretch>
+                      <a:fillRect/>
+                    </a:stretch>
+                  </pic:blipFill>
+                  <pic:spPr>
+                    <a:xfrm>
+                      <a:off x="0" y="0"/>
+                      <a:ext cx="5400040" cy="7042785"/>
+                    </a:xfrm>
+                    <a:prstGeom prst="rect">
+                      <a:avLst/>
+                    </a:prstGeom>
+                  </pic:spPr>
+                </pic:pic>
+              </a:graphicData>
+            </a:graphic>
+          </wp:inline>
+        </w:drawing>
+      </w:r>
+    </w:p>
+    <w:p/>
+    <w:p>
+      <w:r>
+        <w:tab/>
+        <w:t xml:space="preserve">He creado dos nuevas constructoras que reciben una lista de pacientes, y estas llaman </w:t>
+      </w:r>
+    </w:p>
+    <w:p>
+      <w:pPr>
+        <w:ind w:firstLine="708"/>
+      </w:pPr>
+      <w:r>
+        <w:t>a la constructora original;</w:t>
+      </w:r>
+    </w:p>
+    <w:p>
+      <w:r>
+        <w:br w:type="page"/>
+      </w:r>
+    </w:p>
+    <w:p>
+      <w:pPr>
+        <w:ind w:firstLine="708"/>
+      </w:pPr>
+      <w:r>
+        <w:t>He creado además un botón debajo de la tabla para poder cambiar entre pacientes:</w:t>
+      </w:r>
+    </w:p>
+    <w:p>
+      <w:pPr>
+        <w:ind w:firstLine="708"/>
+      </w:pPr>
+      <w:r>
+        <w:drawing>
+          <wp:inline distT="0" distB="0" distL="0" distR="0" wp14:anchorId="5B9E169D" wp14:editId="14CC1221">
+            <wp:extent cx="5400040" cy="3274695"/>
+            <wp:effectExtent l="0" t="0" r="0" b="1905"/>
+            <wp:docPr id="908021962" name="Imagen 1" descr="Texto&#10;&#10;Descripción generada automáticamente"/>
+            <wp:cNvGraphicFramePr>
+              <a:graphicFrameLocks xmlns:a="http://schemas.openxmlformats.org/drawingml/2006/main" noChangeAspect="1"/>
+            </wp:cNvGraphicFramePr>
+            <a:graphic xmlns:a="http://schemas.openxmlformats.org/drawingml/2006/main">
+              <a:graphicData uri="http://schemas.openxmlformats.org/drawingml/2006/picture">
+                <pic:pic xmlns:pic="http://schemas.openxmlformats.org/drawingml/2006/picture">
+                  <pic:nvPicPr>
+                    <pic:cNvPr id="908021962" name="Imagen 1" descr="Texto&#10;&#10;Descripción generada automáticamente"/>
+                    <pic:cNvPicPr/>
+                  </pic:nvPicPr>
+                  <pic:blipFill>
+                    <a:blip r:embed="rId15"/>
+                    <a:stretch>
+                      <a:fillRect/>
+                    </a:stretch>
+                  </pic:blipFill>
+                  <pic:spPr>
+                    <a:xfrm>
+                      <a:off x="0" y="0"/>
+                      <a:ext cx="5400040" cy="3274695"/>
+                    </a:xfrm>
+                    <a:prstGeom prst="rect">
+                      <a:avLst/>
+                    </a:prstGeom>
+                  </pic:spPr>
+                </pic:pic>
+              </a:graphicData>
+            </a:graphic>
+          </wp:inline>
+        </w:drawing>
+      </w:r>
+    </w:p>
+    <w:p>
+      <w:pPr>
+        <w:ind w:firstLine="708"/>
+      </w:pPr>
+    </w:p>
+    <w:p>
+      <w:pPr>
+        <w:ind w:firstLine="708"/>
+      </w:pPr>
+      <w:r>
+        <w:t xml:space="preserve">El resultado de la ejecución es el siguiente: </w:t>
+      </w:r>
+    </w:p>
+    <w:p>
+      <w:pPr>
+        <w:ind w:firstLine="708"/>
+      </w:pPr>
+      <w:r>
+        <w:drawing>
+          <wp:anchor distT="0" distB="0" distL="114300" distR="114300" simplePos="0" relativeHeight="251661312" behindDoc="0" locked="0" layoutInCell="1" allowOverlap="1" wp14:anchorId="3F1D6316" wp14:editId="2EF19B6D">
+            <wp:simplePos x="0" y="0"/>
+            <wp:positionH relativeFrom="column">
+              <wp:posOffset>3377565</wp:posOffset>
+            </wp:positionH>
+            <wp:positionV relativeFrom="paragraph">
+              <wp:posOffset>271677</wp:posOffset>
+            </wp:positionV>
+            <wp:extent cx="2325345" cy="2028825"/>
+            <wp:effectExtent l="0" t="0" r="0" b="0"/>
+            <wp:wrapNone/>
+            <wp:docPr id="1399707980" name="Imagen 1" descr="Tabla&#10;&#10;Descripción generada automáticamente"/>
+            <wp:cNvGraphicFramePr>
+              <a:graphicFrameLocks xmlns:a="http://schemas.openxmlformats.org/drawingml/2006/main" noChangeAspect="1"/>
+            </wp:cNvGraphicFramePr>
+            <a:graphic xmlns:a="http://schemas.openxmlformats.org/drawingml/2006/main">
+              <a:graphicData uri="http://schemas.openxmlformats.org/drawingml/2006/picture">
+                <pic:pic xmlns:pic="http://schemas.openxmlformats.org/drawingml/2006/picture">
+                  <pic:nvPicPr>
+                    <pic:cNvPr id="1399707980" name="Imagen 1" descr="Tabla&#10;&#10;Descripción generada automáticamente"/>
+                    <pic:cNvPicPr/>
+                  </pic:nvPicPr>
+                  <pic:blipFill>
+                    <a:blip r:embed="rId16">
+                      <a:extLst>
+                        <a:ext uri="{28A0092B-C50C-407E-A947-70E740481C1C}">
+                          <a14:useLocalDpi xmlns:a14="http://schemas.microsoft.com/office/drawing/2010/main" val="0"/>
+                        </a:ext>
+                      </a:extLst>
+                    </a:blip>
+                    <a:stretch>
+                      <a:fillRect/>
+                    </a:stretch>
+                  </pic:blipFill>
+                  <pic:spPr>
+                    <a:xfrm>
+                      <a:off x="0" y="0"/>
+                      <a:ext cx="2325345" cy="2028825"/>
+                    </a:xfrm>
+                    <a:prstGeom prst="rect">
+                      <a:avLst/>
+                    </a:prstGeom>
+                  </pic:spPr>
+                </pic:pic>
+              </a:graphicData>
+            </a:graphic>
+            <wp14:sizeRelH relativeFrom="margin">
+              <wp14:pctWidth>0</wp14:pctWidth>
+            </wp14:sizeRelH>
+            <wp14:sizeRelV relativeFrom="margin">
+              <wp14:pctHeight>0</wp14:pctHeight>
+            </wp14:sizeRelV>
+          </wp:anchor>
+        </w:drawing>
+      </w:r>
+    </w:p>
+    <w:p>
+      <w:pPr>
+        <w:ind w:firstLine="708"/>
+      </w:pPr>
+      <w:r>
+        <w:drawing>
+          <wp:anchor distT="0" distB="0" distL="114300" distR="114300" simplePos="0" relativeHeight="251660288" behindDoc="0" locked="0" layoutInCell="1" allowOverlap="1" wp14:anchorId="4664A978" wp14:editId="5FB53054">
+            <wp:simplePos x="0" y="0"/>
+            <wp:positionH relativeFrom="column">
+              <wp:posOffset>453390</wp:posOffset>
+            </wp:positionH>
+            <wp:positionV relativeFrom="paragraph">
+              <wp:posOffset>4445</wp:posOffset>
+            </wp:positionV>
+            <wp:extent cx="2292519" cy="2009775"/>
+            <wp:effectExtent l="0" t="0" r="0" b="0"/>
+            <wp:wrapNone/>
+            <wp:docPr id="47402141" name="Imagen 1" descr="Tabla&#10;&#10;Descripción generada automáticamente"/>
+            <wp:cNvGraphicFramePr>
+              <a:graphicFrameLocks xmlns:a="http://schemas.openxmlformats.org/drawingml/2006/main" noChangeAspect="1"/>
+            </wp:cNvGraphicFramePr>
+            <a:graphic xmlns:a="http://schemas.openxmlformats.org/drawingml/2006/main">
+              <a:graphicData uri="http://schemas.openxmlformats.org/drawingml/2006/picture">
+                <pic:pic xmlns:pic="http://schemas.openxmlformats.org/drawingml/2006/picture">
+                  <pic:nvPicPr>
+                    <pic:cNvPr id="47402141" name="Imagen 1" descr="Tabla&#10;&#10;Descripción generada automáticamente"/>
+                    <pic:cNvPicPr/>
+                  </pic:nvPicPr>
+                  <pic:blipFill>
+                    <a:blip r:embed="rId17">
+                      <a:extLst>
+                        <a:ext uri="{28A0092B-C50C-407E-A947-70E740481C1C}">
+                          <a14:useLocalDpi xmlns:a14="http://schemas.microsoft.com/office/drawing/2010/main" val="0"/>
+                        </a:ext>
+                      </a:extLst>
+                    </a:blip>
+                    <a:stretch>
+                      <a:fillRect/>
+                    </a:stretch>
+                  </pic:blipFill>
+                  <pic:spPr>
+                    <a:xfrm>
+                      <a:off x="0" y="0"/>
+                      <a:ext cx="2292519" cy="2009775"/>
+                    </a:xfrm>
+                    <a:prstGeom prst="rect">
+                      <a:avLst/>
+                    </a:prstGeom>
+                  </pic:spPr>
+                </pic:pic>
+              </a:graphicData>
+            </a:graphic>
+          </wp:anchor>
+        </w:drawing>
+      </w:r>
+    </w:p>
     <w:sectPr>
       <w:pgSz w:w="11906" w:h="16838"/>
       <w:pgMar w:top="1417" w:right="1701" w:bottom="1417" w:left="1701" w:header="708" w:footer="708" w:gutter="0"/>
@@ -1426,6 +2099,95 @@
       <w:rPr>
         <w:rFonts w:ascii="Wingdings" w:hAnsi="Wingdings" w:hint="default"/>
       </w:rPr>
+    </w:lvl>
+  </w:abstractNum>
+  <w:abstractNum w:abstractNumId="6" w15:restartNumberingAfterBreak="0">
+    <w:nsid w:val="7A0F5662"/>
+    <w:multiLevelType w:val="hybridMultilevel"/>
+    <w:tmpl w:val="F68AA94C"/>
+    <w:lvl w:ilvl="0" w:tplc="0C0A000F">
+      <w:start w:val="1"/>
+      <w:numFmt w:val="decimal"/>
+      <w:lvlText w:val="%1."/>
+      <w:lvlJc w:val="left"/>
+      <w:pPr>
+        <w:ind w:left="720" w:hanging="360"/>
+      </w:pPr>
+      <w:rPr>
+        <w:rFonts w:hint="default"/>
+      </w:rPr>
+    </w:lvl>
+    <w:lvl w:ilvl="1" w:tplc="0C0A0019" w:tentative="1">
+      <w:start w:val="1"/>
+      <w:numFmt w:val="lowerLetter"/>
+      <w:lvlText w:val="%2."/>
+      <w:lvlJc w:val="left"/>
+      <w:pPr>
+        <w:ind w:left="1440" w:hanging="360"/>
+      </w:pPr>
+    </w:lvl>
+    <w:lvl w:ilvl="2" w:tplc="0C0A001B" w:tentative="1">
+      <w:start w:val="1"/>
+      <w:numFmt w:val="lowerRoman"/>
+      <w:lvlText w:val="%3."/>
+      <w:lvlJc w:val="right"/>
+      <w:pPr>
+        <w:ind w:left="2160" w:hanging="180"/>
+      </w:pPr>
+    </w:lvl>
+    <w:lvl w:ilvl="3" w:tplc="0C0A000F" w:tentative="1">
+      <w:start w:val="1"/>
+      <w:numFmt w:val="decimal"/>
+      <w:lvlText w:val="%4."/>
+      <w:lvlJc w:val="left"/>
+      <w:pPr>
+        <w:ind w:left="2880" w:hanging="360"/>
+      </w:pPr>
+    </w:lvl>
+    <w:lvl w:ilvl="4" w:tplc="0C0A0019" w:tentative="1">
+      <w:start w:val="1"/>
+      <w:numFmt w:val="lowerLetter"/>
+      <w:lvlText w:val="%5."/>
+      <w:lvlJc w:val="left"/>
+      <w:pPr>
+        <w:ind w:left="3600" w:hanging="360"/>
+      </w:pPr>
+    </w:lvl>
+    <w:lvl w:ilvl="5" w:tplc="0C0A001B" w:tentative="1">
+      <w:start w:val="1"/>
+      <w:numFmt w:val="lowerRoman"/>
+      <w:lvlText w:val="%6."/>
+      <w:lvlJc w:val="right"/>
+      <w:pPr>
+        <w:ind w:left="4320" w:hanging="180"/>
+      </w:pPr>
+    </w:lvl>
+    <w:lvl w:ilvl="6" w:tplc="0C0A000F" w:tentative="1">
+      <w:start w:val="1"/>
+      <w:numFmt w:val="decimal"/>
+      <w:lvlText w:val="%7."/>
+      <w:lvlJc w:val="left"/>
+      <w:pPr>
+        <w:ind w:left="5040" w:hanging="360"/>
+      </w:pPr>
+    </w:lvl>
+    <w:lvl w:ilvl="7" w:tplc="0C0A0019" w:tentative="1">
+      <w:start w:val="1"/>
+      <w:numFmt w:val="lowerLetter"/>
+      <w:lvlText w:val="%8."/>
+      <w:lvlJc w:val="left"/>
+      <w:pPr>
+        <w:ind w:left="5760" w:hanging="360"/>
+      </w:pPr>
+    </w:lvl>
+    <w:lvl w:ilvl="8" w:tplc="0C0A001B" w:tentative="1">
+      <w:start w:val="1"/>
+      <w:numFmt w:val="lowerRoman"/>
+      <w:lvlText w:val="%9."/>
+      <w:lvlJc w:val="right"/>
+      <w:pPr>
+        <w:ind w:left="6480" w:hanging="180"/>
+      </w:pPr>
     </w:lvl>
   </w:abstractNum>
   <w:num w:numId="1" w16cid:durableId="1907840317">
@@ -1445,6 +2207,9 @@
   </w:num>
   <w:num w:numId="6" w16cid:durableId="1110203866">
     <w:abstractNumId w:val="4"/>
+  </w:num>
+  <w:num w:numId="7" w16cid:durableId="1506090992">
+    <w:abstractNumId w:val="6"/>
   </w:num>
 </w:numbering>
 </file>

</xml_diff>

<commit_message>
LAB Iterator+Adapter Josu Saez
</commit_message>
<xml_diff>
--- a/LABPATTERNS.docx
+++ b/LABPATTERNS.docx
@@ -197,6 +197,7 @@
         <w:rPr>
           <w:noProof/>
         </w:rPr>
+        <w:lastRenderedPageBreak/>
         <w:drawing>
           <wp:anchor distT="0" distB="0" distL="114300" distR="114300" simplePos="0" relativeHeight="251658240" behindDoc="0" locked="0" layoutInCell="1" allowOverlap="1" wp14:anchorId="12F93081" wp14:editId="31BD4738">
             <wp:simplePos x="0" y="0"/>
@@ -476,6 +477,7 @@
         <w:rPr>
           <w:noProof/>
         </w:rPr>
+        <w:lastRenderedPageBreak/>
         <w:drawing>
           <wp:inline distT="0" distB="0" distL="0" distR="0" wp14:anchorId="150C61B5" wp14:editId="084F24D0">
             <wp:extent cx="5400040" cy="2577465"/>
@@ -749,6 +751,7 @@
         <w:pStyle w:val="Ttulo2"/>
       </w:pPr>
       <w:r>
+        <w:lastRenderedPageBreak/>
         <w:t xml:space="preserve">2.- Patrón </w:t>
       </w:r>
       <w:proofErr w:type="spellStart"/>
@@ -769,10 +772,8 @@
         <w:pStyle w:val="Ttulo2"/>
       </w:pPr>
       <w:r>
-        <w:t>3</w:t>
-      </w:r>
-      <w:r>
-        <w:t xml:space="preserve">.- Patrón </w:t>
+        <w:lastRenderedPageBreak/>
+        <w:t xml:space="preserve">3.- Patrón </w:t>
       </w:r>
       <w:proofErr w:type="spellStart"/>
       <w:r>
@@ -795,10 +796,7 @@
         </w:numPr>
       </w:pPr>
       <w:r>
-        <w:t>Añade el código necesario en la clase Covid19PacientTableModelAdapter y ejecuta la aplicación para comprobar que funciona correctamente</w:t>
-      </w:r>
-      <w:r>
-        <w:t>:</w:t>
+        <w:t>Añade el código necesario en la clase Covid19PacientTableModelAdapter y ejecuta la aplicación para comprobar que funciona correctamente:</w:t>
       </w:r>
     </w:p>
     <w:p>
@@ -841,6 +839,9 @@
         <w:jc w:val="center"/>
       </w:pPr>
       <w:r>
+        <w:rPr>
+          <w:noProof/>
+        </w:rPr>
         <w:drawing>
           <wp:inline distT="0" distB="0" distL="0" distR="0" wp14:anchorId="2B38D37D" wp14:editId="6FB1F773">
             <wp:extent cx="5400040" cy="2905760"/>
@@ -910,6 +911,9 @@
         <w:jc w:val="center"/>
       </w:pPr>
       <w:r>
+        <w:rPr>
+          <w:noProof/>
+        </w:rPr>
         <w:drawing>
           <wp:inline distT="0" distB="0" distL="0" distR="0" wp14:anchorId="6BC9B500" wp14:editId="7E27AA22">
             <wp:extent cx="5400040" cy="3011805"/>
@@ -952,6 +956,7 @@
         <w:ind w:firstLine="708"/>
       </w:pPr>
       <w:r>
+        <w:lastRenderedPageBreak/>
         <w:t xml:space="preserve">Métodos </w:t>
       </w:r>
       <w:proofErr w:type="spellStart"/>
@@ -977,6 +982,9 @@
         <w:ind w:firstLine="708"/>
       </w:pPr>
       <w:r>
+        <w:rPr>
+          <w:noProof/>
+        </w:rPr>
         <w:drawing>
           <wp:inline distT="0" distB="0" distL="0" distR="0" wp14:anchorId="72660B9A" wp14:editId="691FF63C">
             <wp:extent cx="5400040" cy="3353435"/>
@@ -1033,6 +1041,9 @@
         <w:pStyle w:val="Prrafodelista"/>
       </w:pPr>
       <w:r>
+        <w:rPr>
+          <w:noProof/>
+        </w:rPr>
         <w:drawing>
           <wp:inline distT="0" distB="0" distL="0" distR="0" wp14:anchorId="14C7C539" wp14:editId="4EE5CBE3">
             <wp:extent cx="4629796" cy="3410426"/>
@@ -1081,13 +1092,8 @@
         </w:numPr>
       </w:pPr>
       <w:r>
-        <w:t>Añade otro paciente con otro</w:t>
-      </w:r>
-      <w:r>
-        <w:t>s</w:t>
-      </w:r>
-      <w:r>
-        <w:t xml:space="preserve"> síntomas, y ejecuta la aplicación para que aparezcan los 2 pacientes son sus síntomas.</w:t>
+        <w:lastRenderedPageBreak/>
+        <w:t>Añade otro paciente con otros síntomas, y ejecuta la aplicación para que aparezcan los 2 pacientes son sus síntomas.</w:t>
       </w:r>
     </w:p>
     <w:p/>
@@ -1117,6 +1123,9 @@
         <w:ind w:left="708"/>
       </w:pPr>
       <w:r>
+        <w:rPr>
+          <w:noProof/>
+        </w:rPr>
         <w:drawing>
           <wp:inline distT="0" distB="0" distL="0" distR="0" wp14:anchorId="188AFA42" wp14:editId="73F46A12">
             <wp:extent cx="5400040" cy="4163060"/>
@@ -1185,6 +1194,9 @@
         <w:ind w:firstLine="708"/>
       </w:pPr>
       <w:r>
+        <w:rPr>
+          <w:noProof/>
+        </w:rPr>
         <w:drawing>
           <wp:inline distT="0" distB="0" distL="0" distR="0" wp14:anchorId="2B5A1658" wp14:editId="7D150D97">
             <wp:extent cx="5400040" cy="7042785"/>
@@ -1247,6 +1259,7 @@
         <w:ind w:firstLine="708"/>
       </w:pPr>
       <w:r>
+        <w:lastRenderedPageBreak/>
         <w:t>He creado además un botón debajo de la tabla para poder cambiar entre pacientes:</w:t>
       </w:r>
     </w:p>
@@ -1255,6 +1268,9 @@
         <w:ind w:firstLine="708"/>
       </w:pPr>
       <w:r>
+        <w:rPr>
+          <w:noProof/>
+        </w:rPr>
         <w:drawing>
           <wp:inline distT="0" distB="0" distL="0" distR="0" wp14:anchorId="5B9E169D" wp14:editId="14CC1221">
             <wp:extent cx="5400040" cy="3274695"/>
@@ -1310,6 +1326,9 @@
         <w:ind w:firstLine="708"/>
       </w:pPr>
       <w:r>
+        <w:rPr>
+          <w:noProof/>
+        </w:rPr>
         <w:drawing>
           <wp:anchor distT="0" distB="0" distL="114300" distR="114300" simplePos="0" relativeHeight="251661312" behindDoc="0" locked="0" layoutInCell="1" allowOverlap="1" wp14:anchorId="3F1D6316" wp14:editId="2EF19B6D">
             <wp:simplePos x="0" y="0"/>
@@ -1372,14 +1391,17 @@
         <w:ind w:firstLine="708"/>
       </w:pPr>
       <w:r>
+        <w:rPr>
+          <w:noProof/>
+        </w:rPr>
         <w:drawing>
-          <wp:anchor distT="0" distB="0" distL="114300" distR="114300" simplePos="0" relativeHeight="251660288" behindDoc="0" locked="0" layoutInCell="1" allowOverlap="1" wp14:anchorId="4664A978" wp14:editId="5FB53054">
+          <wp:anchor distT="0" distB="0" distL="114300" distR="114300" simplePos="0" relativeHeight="251660288" behindDoc="1" locked="0" layoutInCell="1" allowOverlap="1" wp14:anchorId="4664A978" wp14:editId="03428E5B">
             <wp:simplePos x="0" y="0"/>
             <wp:positionH relativeFrom="column">
-              <wp:posOffset>453390</wp:posOffset>
+              <wp:posOffset>456565</wp:posOffset>
             </wp:positionH>
             <wp:positionV relativeFrom="paragraph">
-              <wp:posOffset>4445</wp:posOffset>
+              <wp:posOffset>1270</wp:posOffset>
             </wp:positionV>
             <wp:extent cx="2292519" cy="2009775"/>
             <wp:effectExtent l="0" t="0" r="0" b="0"/>
@@ -1423,6 +1445,417 @@
         </w:drawing>
       </w:r>
     </w:p>
+    <w:p/>
+    <w:p/>
+    <w:p/>
+    <w:p/>
+    <w:p/>
+    <w:p/>
+    <w:p/>
+    <w:p/>
+    <w:p/>
+    <w:p/>
+    <w:p>
+      <w:pPr>
+        <w:tabs>
+          <w:tab w:val="left" w:pos="2140"/>
+        </w:tabs>
+      </w:pPr>
+      <w:r>
+        <w:tab/>
+      </w:r>
+    </w:p>
+    <w:p>
+      <w:r>
+        <w:br w:type="page"/>
+      </w:r>
+    </w:p>
+    <w:p>
+      <w:pPr>
+        <w:pStyle w:val="Ttulo2"/>
+      </w:pPr>
+      <w:r>
+        <w:lastRenderedPageBreak/>
+        <w:t>4</w:t>
+      </w:r>
+      <w:r>
+        <w:t xml:space="preserve">.- Patrón </w:t>
+      </w:r>
+      <w:proofErr w:type="spellStart"/>
+      <w:r>
+        <w:t>Iterator</w:t>
+      </w:r>
+      <w:proofErr w:type="spellEnd"/>
+      <w:r>
+        <w:t xml:space="preserve"> y </w:t>
+      </w:r>
+      <w:proofErr w:type="spellStart"/>
+      <w:r>
+        <w:t>Adapter</w:t>
+      </w:r>
+      <w:proofErr w:type="spellEnd"/>
+    </w:p>
+    <w:p>
+      <w:r>
+        <w:t>Hecho por Josu Sáez</w:t>
+      </w:r>
+    </w:p>
+    <w:p/>
+    <w:p>
+      <w:pPr>
+        <w:ind w:firstLine="708"/>
+      </w:pPr>
+      <w:r>
+        <w:t xml:space="preserve">Clase principal </w:t>
+      </w:r>
+      <w:proofErr w:type="spellStart"/>
+      <w:r>
+        <w:t>Main</w:t>
+      </w:r>
+      <w:proofErr w:type="spellEnd"/>
+      <w:r>
+        <w:t xml:space="preserve"> del paquete </w:t>
+      </w:r>
+      <w:proofErr w:type="spellStart"/>
+      <w:r>
+        <w:t>adapter</w:t>
+      </w:r>
+      <w:proofErr w:type="spellEnd"/>
+      <w:r>
+        <w:t>:</w:t>
+      </w:r>
+    </w:p>
+    <w:p>
+      <w:pPr>
+        <w:ind w:left="708"/>
+      </w:pPr>
+      <w:r>
+        <w:drawing>
+          <wp:inline distT="0" distB="0" distL="0" distR="0" wp14:anchorId="4B9BA8A5" wp14:editId="6F41F757">
+            <wp:extent cx="3970284" cy="3600450"/>
+            <wp:effectExtent l="0" t="0" r="0" b="0"/>
+            <wp:docPr id="2050247780" name="Imagen 1" descr="Texto&#10;&#10;Descripción generada automáticamente"/>
+            <wp:cNvGraphicFramePr>
+              <a:graphicFrameLocks xmlns:a="http://schemas.openxmlformats.org/drawingml/2006/main" noChangeAspect="1"/>
+            </wp:cNvGraphicFramePr>
+            <a:graphic xmlns:a="http://schemas.openxmlformats.org/drawingml/2006/main">
+              <a:graphicData uri="http://schemas.openxmlformats.org/drawingml/2006/picture">
+                <pic:pic xmlns:pic="http://schemas.openxmlformats.org/drawingml/2006/picture">
+                  <pic:nvPicPr>
+                    <pic:cNvPr id="2050247780" name="Imagen 1" descr="Texto&#10;&#10;Descripción generada automáticamente"/>
+                    <pic:cNvPicPr/>
+                  </pic:nvPicPr>
+                  <pic:blipFill>
+                    <a:blip r:embed="rId18"/>
+                    <a:stretch>
+                      <a:fillRect/>
+                    </a:stretch>
+                  </pic:blipFill>
+                  <pic:spPr>
+                    <a:xfrm>
+                      <a:off x="0" y="0"/>
+                      <a:ext cx="3987122" cy="3615720"/>
+                    </a:xfrm>
+                    <a:prstGeom prst="rect">
+                      <a:avLst/>
+                    </a:prstGeom>
+                  </pic:spPr>
+                </pic:pic>
+              </a:graphicData>
+            </a:graphic>
+          </wp:inline>
+        </w:drawing>
+      </w:r>
+    </w:p>
+    <w:p>
+      <w:pPr>
+        <w:ind w:left="708"/>
+      </w:pPr>
+    </w:p>
+    <w:p>
+      <w:pPr>
+        <w:ind w:left="708"/>
+      </w:pPr>
+      <w:r>
+        <w:t xml:space="preserve">Clases del paquete </w:t>
+      </w:r>
+      <w:proofErr w:type="spellStart"/>
+      <w:r>
+        <w:t>comparator</w:t>
+      </w:r>
+      <w:proofErr w:type="spellEnd"/>
+      <w:r>
+        <w:t>:</w:t>
+      </w:r>
+    </w:p>
+    <w:p>
+      <w:pPr>
+        <w:ind w:left="708"/>
+      </w:pPr>
+    </w:p>
+    <w:p>
+      <w:pPr>
+        <w:pStyle w:val="Prrafodelista"/>
+        <w:numPr>
+          <w:ilvl w:val="0"/>
+          <w:numId w:val="8"/>
+        </w:numPr>
+      </w:pPr>
+      <w:r>
+        <w:t>Clase</w:t>
+      </w:r>
+      <w:r>
+        <w:t xml:space="preserve"> </w:t>
+      </w:r>
+      <w:proofErr w:type="spellStart"/>
+      <w:r>
+        <w:t>SymptomNameComparator</w:t>
+      </w:r>
+      <w:proofErr w:type="spellEnd"/>
+      <w:r>
+        <w:t>:</w:t>
+      </w:r>
+    </w:p>
+    <w:p>
+      <w:pPr>
+        <w:pStyle w:val="Prrafodelista"/>
+        <w:ind w:left="1428"/>
+      </w:pPr>
+      <w:r>
+        <w:drawing>
+          <wp:inline distT="0" distB="0" distL="0" distR="0" wp14:anchorId="671DC9B6" wp14:editId="634AD5FA">
+            <wp:extent cx="3390900" cy="1163091"/>
+            <wp:effectExtent l="0" t="0" r="0" b="0"/>
+            <wp:docPr id="2044840911" name="Imagen 1" descr="Texto&#10;&#10;Descripción generada automáticamente"/>
+            <wp:cNvGraphicFramePr>
+              <a:graphicFrameLocks xmlns:a="http://schemas.openxmlformats.org/drawingml/2006/main" noChangeAspect="1"/>
+            </wp:cNvGraphicFramePr>
+            <a:graphic xmlns:a="http://schemas.openxmlformats.org/drawingml/2006/main">
+              <a:graphicData uri="http://schemas.openxmlformats.org/drawingml/2006/picture">
+                <pic:pic xmlns:pic="http://schemas.openxmlformats.org/drawingml/2006/picture">
+                  <pic:nvPicPr>
+                    <pic:cNvPr id="2044840911" name="Imagen 1" descr="Texto&#10;&#10;Descripción generada automáticamente"/>
+                    <pic:cNvPicPr/>
+                  </pic:nvPicPr>
+                  <pic:blipFill>
+                    <a:blip r:embed="rId19"/>
+                    <a:stretch>
+                      <a:fillRect/>
+                    </a:stretch>
+                  </pic:blipFill>
+                  <pic:spPr>
+                    <a:xfrm>
+                      <a:off x="0" y="0"/>
+                      <a:ext cx="3424836" cy="1174731"/>
+                    </a:xfrm>
+                    <a:prstGeom prst="rect">
+                      <a:avLst/>
+                    </a:prstGeom>
+                  </pic:spPr>
+                </pic:pic>
+              </a:graphicData>
+            </a:graphic>
+          </wp:inline>
+        </w:drawing>
+      </w:r>
+    </w:p>
+    <w:p/>
+    <w:p>
+      <w:pPr>
+        <w:pStyle w:val="Prrafodelista"/>
+        <w:numPr>
+          <w:ilvl w:val="0"/>
+          <w:numId w:val="8"/>
+        </w:numPr>
+      </w:pPr>
+      <w:r>
+        <w:t xml:space="preserve">Clase </w:t>
+      </w:r>
+      <w:proofErr w:type="spellStart"/>
+      <w:r>
+        <w:t>SeverityIndexComparator</w:t>
+      </w:r>
+      <w:proofErr w:type="spellEnd"/>
+      <w:r>
+        <w:t>:</w:t>
+      </w:r>
+    </w:p>
+    <w:p>
+      <w:pPr>
+        <w:pStyle w:val="Prrafodelista"/>
+        <w:ind w:left="1428"/>
+      </w:pPr>
+      <w:r>
+        <w:drawing>
+          <wp:inline distT="0" distB="0" distL="0" distR="0" wp14:anchorId="2301A2FF" wp14:editId="64641181">
+            <wp:extent cx="3973849" cy="1181100"/>
+            <wp:effectExtent l="0" t="0" r="7620" b="0"/>
+            <wp:docPr id="1280888745" name="Imagen 1" descr="Texto&#10;&#10;Descripción generada automáticamente"/>
+            <wp:cNvGraphicFramePr>
+              <a:graphicFrameLocks xmlns:a="http://schemas.openxmlformats.org/drawingml/2006/main" noChangeAspect="1"/>
+            </wp:cNvGraphicFramePr>
+            <a:graphic xmlns:a="http://schemas.openxmlformats.org/drawingml/2006/main">
+              <a:graphicData uri="http://schemas.openxmlformats.org/drawingml/2006/picture">
+                <pic:pic xmlns:pic="http://schemas.openxmlformats.org/drawingml/2006/picture">
+                  <pic:nvPicPr>
+                    <pic:cNvPr id="1280888745" name="Imagen 1" descr="Texto&#10;&#10;Descripción generada automáticamente"/>
+                    <pic:cNvPicPr/>
+                  </pic:nvPicPr>
+                  <pic:blipFill>
+                    <a:blip r:embed="rId20"/>
+                    <a:stretch>
+                      <a:fillRect/>
+                    </a:stretch>
+                  </pic:blipFill>
+                  <pic:spPr>
+                    <a:xfrm>
+                      <a:off x="0" y="0"/>
+                      <a:ext cx="3990923" cy="1186175"/>
+                    </a:xfrm>
+                    <a:prstGeom prst="rect">
+                      <a:avLst/>
+                    </a:prstGeom>
+                  </pic:spPr>
+                </pic:pic>
+              </a:graphicData>
+            </a:graphic>
+          </wp:inline>
+        </w:drawing>
+      </w:r>
+    </w:p>
+    <w:p>
+      <w:r>
+        <w:lastRenderedPageBreak/>
+        <w:tab/>
+      </w:r>
+      <w:r>
+        <w:t xml:space="preserve">Adaptador de </w:t>
+      </w:r>
+      <w:proofErr w:type="spellStart"/>
+      <w:r>
+        <w:t>InvertedIterator</w:t>
+      </w:r>
+      <w:proofErr w:type="spellEnd"/>
+      <w:r>
+        <w:t xml:space="preserve"> </w:t>
+      </w:r>
+      <w:proofErr w:type="spellStart"/>
+      <w:r>
+        <w:t>soble</w:t>
+      </w:r>
+      <w:proofErr w:type="spellEnd"/>
+      <w:r>
+        <w:t xml:space="preserve"> la clase Covid19Pacient:</w:t>
+      </w:r>
+    </w:p>
+    <w:p>
+      <w:pPr>
+        <w:ind w:left="708"/>
+      </w:pPr>
+      <w:r>
+        <w:tab/>
+      </w:r>
+      <w:r>
+        <w:drawing>
+          <wp:inline distT="0" distB="0" distL="0" distR="0" wp14:anchorId="246447C5" wp14:editId="362225D6">
+            <wp:extent cx="5391427" cy="4343623"/>
+            <wp:effectExtent l="0" t="0" r="0" b="0"/>
+            <wp:docPr id="73281721" name="Imagen 1"/>
+            <wp:cNvGraphicFramePr>
+              <a:graphicFrameLocks xmlns:a="http://schemas.openxmlformats.org/drawingml/2006/main" noChangeAspect="1"/>
+            </wp:cNvGraphicFramePr>
+            <a:graphic xmlns:a="http://schemas.openxmlformats.org/drawingml/2006/main">
+              <a:graphicData uri="http://schemas.openxmlformats.org/drawingml/2006/picture">
+                <pic:pic xmlns:pic="http://schemas.openxmlformats.org/drawingml/2006/picture">
+                  <pic:nvPicPr>
+                    <pic:cNvPr id="73281721" name="Imagen 1"/>
+                    <pic:cNvPicPr/>
+                  </pic:nvPicPr>
+                  <pic:blipFill>
+                    <a:blip r:embed="rId21"/>
+                    <a:stretch>
+                      <a:fillRect/>
+                    </a:stretch>
+                  </pic:blipFill>
+                  <pic:spPr>
+                    <a:xfrm>
+                      <a:off x="0" y="0"/>
+                      <a:ext cx="5391427" cy="4343623"/>
+                    </a:xfrm>
+                    <a:prstGeom prst="rect">
+                      <a:avLst/>
+                    </a:prstGeom>
+                  </pic:spPr>
+                </pic:pic>
+              </a:graphicData>
+            </a:graphic>
+          </wp:inline>
+        </w:drawing>
+      </w:r>
+    </w:p>
+    <w:p>
+      <w:pPr>
+        <w:ind w:left="708"/>
+      </w:pPr>
+    </w:p>
+    <w:p>
+      <w:pPr>
+        <w:ind w:left="708"/>
+      </w:pPr>
+      <w:r>
+        <w:t>Resultado de la ejecución:</w:t>
+      </w:r>
+    </w:p>
+    <w:p>
+      <w:pPr>
+        <w:ind w:left="708"/>
+      </w:pPr>
+      <w:r>
+        <w:drawing>
+          <wp:inline distT="0" distB="0" distL="0" distR="0" wp14:anchorId="5465212B" wp14:editId="46B65A25">
+            <wp:extent cx="3245017" cy="1974951"/>
+            <wp:effectExtent l="0" t="0" r="0" b="6350"/>
+            <wp:docPr id="1791862359" name="Imagen 1" descr="Texto&#10;&#10;Descripción generada automáticamente"/>
+            <wp:cNvGraphicFramePr>
+              <a:graphicFrameLocks xmlns:a="http://schemas.openxmlformats.org/drawingml/2006/main" noChangeAspect="1"/>
+            </wp:cNvGraphicFramePr>
+            <a:graphic xmlns:a="http://schemas.openxmlformats.org/drawingml/2006/main">
+              <a:graphicData uri="http://schemas.openxmlformats.org/drawingml/2006/picture">
+                <pic:pic xmlns:pic="http://schemas.openxmlformats.org/drawingml/2006/picture">
+                  <pic:nvPicPr>
+                    <pic:cNvPr id="1791862359" name="Imagen 1" descr="Texto&#10;&#10;Descripción generada automáticamente"/>
+                    <pic:cNvPicPr/>
+                  </pic:nvPicPr>
+                  <pic:blipFill>
+                    <a:blip r:embed="rId22"/>
+                    <a:stretch>
+                      <a:fillRect/>
+                    </a:stretch>
+                  </pic:blipFill>
+                  <pic:spPr>
+                    <a:xfrm>
+                      <a:off x="0" y="0"/>
+                      <a:ext cx="3245017" cy="1974951"/>
+                    </a:xfrm>
+                    <a:prstGeom prst="rect">
+                      <a:avLst/>
+                    </a:prstGeom>
+                  </pic:spPr>
+                </pic:pic>
+              </a:graphicData>
+            </a:graphic>
+          </wp:inline>
+        </w:drawing>
+      </w:r>
+    </w:p>
+    <w:p>
+      <w:pPr>
+        <w:ind w:firstLine="708"/>
+      </w:pPr>
+      <w:r>
+        <w:t>Los resultados son los esperados para ambos comparadores.</w:t>
+      </w:r>
+    </w:p>
     <w:sectPr>
       <w:pgSz w:w="11906" w:h="16838"/>
       <w:pgMar w:top="1417" w:right="1701" w:bottom="1417" w:left="1701" w:header="708" w:footer="708" w:gutter="0"/>
@@ -1585,6 +2018,119 @@
     </w:lvl>
   </w:abstractNum>
   <w:abstractNum w:abstractNumId="1" w15:restartNumberingAfterBreak="0">
+    <w:nsid w:val="10F24615"/>
+    <w:multiLevelType w:val="hybridMultilevel"/>
+    <w:tmpl w:val="93281350"/>
+    <w:lvl w:ilvl="0" w:tplc="0C0A0001">
+      <w:start w:val="1"/>
+      <w:numFmt w:val="bullet"/>
+      <w:lvlText w:val=""/>
+      <w:lvlJc w:val="left"/>
+      <w:pPr>
+        <w:ind w:left="1428" w:hanging="360"/>
+      </w:pPr>
+      <w:rPr>
+        <w:rFonts w:ascii="Symbol" w:hAnsi="Symbol" w:hint="default"/>
+      </w:rPr>
+    </w:lvl>
+    <w:lvl w:ilvl="1" w:tplc="0C0A0003" w:tentative="1">
+      <w:start w:val="1"/>
+      <w:numFmt w:val="bullet"/>
+      <w:lvlText w:val="o"/>
+      <w:lvlJc w:val="left"/>
+      <w:pPr>
+        <w:ind w:left="2148" w:hanging="360"/>
+      </w:pPr>
+      <w:rPr>
+        <w:rFonts w:ascii="Courier New" w:hAnsi="Courier New" w:cs="Courier New" w:hint="default"/>
+      </w:rPr>
+    </w:lvl>
+    <w:lvl w:ilvl="2" w:tplc="0C0A0005" w:tentative="1">
+      <w:start w:val="1"/>
+      <w:numFmt w:val="bullet"/>
+      <w:lvlText w:val=""/>
+      <w:lvlJc w:val="left"/>
+      <w:pPr>
+        <w:ind w:left="2868" w:hanging="360"/>
+      </w:pPr>
+      <w:rPr>
+        <w:rFonts w:ascii="Wingdings" w:hAnsi="Wingdings" w:hint="default"/>
+      </w:rPr>
+    </w:lvl>
+    <w:lvl w:ilvl="3" w:tplc="0C0A0001" w:tentative="1">
+      <w:start w:val="1"/>
+      <w:numFmt w:val="bullet"/>
+      <w:lvlText w:val=""/>
+      <w:lvlJc w:val="left"/>
+      <w:pPr>
+        <w:ind w:left="3588" w:hanging="360"/>
+      </w:pPr>
+      <w:rPr>
+        <w:rFonts w:ascii="Symbol" w:hAnsi="Symbol" w:hint="default"/>
+      </w:rPr>
+    </w:lvl>
+    <w:lvl w:ilvl="4" w:tplc="0C0A0003" w:tentative="1">
+      <w:start w:val="1"/>
+      <w:numFmt w:val="bullet"/>
+      <w:lvlText w:val="o"/>
+      <w:lvlJc w:val="left"/>
+      <w:pPr>
+        <w:ind w:left="4308" w:hanging="360"/>
+      </w:pPr>
+      <w:rPr>
+        <w:rFonts w:ascii="Courier New" w:hAnsi="Courier New" w:cs="Courier New" w:hint="default"/>
+      </w:rPr>
+    </w:lvl>
+    <w:lvl w:ilvl="5" w:tplc="0C0A0005" w:tentative="1">
+      <w:start w:val="1"/>
+      <w:numFmt w:val="bullet"/>
+      <w:lvlText w:val=""/>
+      <w:lvlJc w:val="left"/>
+      <w:pPr>
+        <w:ind w:left="5028" w:hanging="360"/>
+      </w:pPr>
+      <w:rPr>
+        <w:rFonts w:ascii="Wingdings" w:hAnsi="Wingdings" w:hint="default"/>
+      </w:rPr>
+    </w:lvl>
+    <w:lvl w:ilvl="6" w:tplc="0C0A0001" w:tentative="1">
+      <w:start w:val="1"/>
+      <w:numFmt w:val="bullet"/>
+      <w:lvlText w:val=""/>
+      <w:lvlJc w:val="left"/>
+      <w:pPr>
+        <w:ind w:left="5748" w:hanging="360"/>
+      </w:pPr>
+      <w:rPr>
+        <w:rFonts w:ascii="Symbol" w:hAnsi="Symbol" w:hint="default"/>
+      </w:rPr>
+    </w:lvl>
+    <w:lvl w:ilvl="7" w:tplc="0C0A0003" w:tentative="1">
+      <w:start w:val="1"/>
+      <w:numFmt w:val="bullet"/>
+      <w:lvlText w:val="o"/>
+      <w:lvlJc w:val="left"/>
+      <w:pPr>
+        <w:ind w:left="6468" w:hanging="360"/>
+      </w:pPr>
+      <w:rPr>
+        <w:rFonts w:ascii="Courier New" w:hAnsi="Courier New" w:cs="Courier New" w:hint="default"/>
+      </w:rPr>
+    </w:lvl>
+    <w:lvl w:ilvl="8" w:tplc="0C0A0005" w:tentative="1">
+      <w:start w:val="1"/>
+      <w:numFmt w:val="bullet"/>
+      <w:lvlText w:val=""/>
+      <w:lvlJc w:val="left"/>
+      <w:pPr>
+        <w:ind w:left="7188" w:hanging="360"/>
+      </w:pPr>
+      <w:rPr>
+        <w:rFonts w:ascii="Wingdings" w:hAnsi="Wingdings" w:hint="default"/>
+      </w:rPr>
+    </w:lvl>
+  </w:abstractNum>
+  <w:abstractNum w:abstractNumId="2" w15:restartNumberingAfterBreak="0">
     <w:nsid w:val="1370598D"/>
     <w:multiLevelType w:val="hybridMultilevel"/>
     <w:tmpl w:val="3488C778"/>
@@ -1673,7 +2219,7 @@
       </w:pPr>
     </w:lvl>
   </w:abstractNum>
-  <w:abstractNum w:abstractNumId="2" w15:restartNumberingAfterBreak="0">
+  <w:abstractNum w:abstractNumId="3" w15:restartNumberingAfterBreak="0">
     <w:nsid w:val="16FC04A8"/>
     <w:multiLevelType w:val="hybridMultilevel"/>
     <w:tmpl w:val="99B4FD6E"/>
@@ -1762,7 +2308,7 @@
       </w:pPr>
     </w:lvl>
   </w:abstractNum>
-  <w:abstractNum w:abstractNumId="3" w15:restartNumberingAfterBreak="0">
+  <w:abstractNum w:abstractNumId="4" w15:restartNumberingAfterBreak="0">
     <w:nsid w:val="3DD37B57"/>
     <w:multiLevelType w:val="hybridMultilevel"/>
     <w:tmpl w:val="05863030"/>
@@ -1875,7 +2421,7 @@
       </w:rPr>
     </w:lvl>
   </w:abstractNum>
-  <w:abstractNum w:abstractNumId="4" w15:restartNumberingAfterBreak="0">
+  <w:abstractNum w:abstractNumId="5" w15:restartNumberingAfterBreak="0">
     <w:nsid w:val="45131EF1"/>
     <w:multiLevelType w:val="hybridMultilevel"/>
     <w:tmpl w:val="91D4DAEC"/>
@@ -1988,7 +2534,7 @@
       </w:rPr>
     </w:lvl>
   </w:abstractNum>
-  <w:abstractNum w:abstractNumId="5" w15:restartNumberingAfterBreak="0">
+  <w:abstractNum w:abstractNumId="6" w15:restartNumberingAfterBreak="0">
     <w:nsid w:val="74A10D39"/>
     <w:multiLevelType w:val="hybridMultilevel"/>
     <w:tmpl w:val="E94A4762"/>
@@ -2101,7 +2647,7 @@
       </w:rPr>
     </w:lvl>
   </w:abstractNum>
-  <w:abstractNum w:abstractNumId="6" w15:restartNumberingAfterBreak="0">
+  <w:abstractNum w:abstractNumId="7" w15:restartNumberingAfterBreak="0">
     <w:nsid w:val="7A0F5662"/>
     <w:multiLevelType w:val="hybridMultilevel"/>
     <w:tmpl w:val="F68AA94C"/>
@@ -2191,25 +2737,28 @@
     </w:lvl>
   </w:abstractNum>
   <w:num w:numId="1" w16cid:durableId="1907840317">
-    <w:abstractNumId w:val="2"/>
+    <w:abstractNumId w:val="3"/>
   </w:num>
   <w:num w:numId="2" w16cid:durableId="1048870617">
-    <w:abstractNumId w:val="1"/>
+    <w:abstractNumId w:val="2"/>
   </w:num>
   <w:num w:numId="3" w16cid:durableId="1030909317">
     <w:abstractNumId w:val="0"/>
   </w:num>
   <w:num w:numId="4" w16cid:durableId="320699116">
+    <w:abstractNumId w:val="6"/>
+  </w:num>
+  <w:num w:numId="5" w16cid:durableId="2142309077">
+    <w:abstractNumId w:val="4"/>
+  </w:num>
+  <w:num w:numId="6" w16cid:durableId="1110203866">
     <w:abstractNumId w:val="5"/>
   </w:num>
-  <w:num w:numId="5" w16cid:durableId="2142309077">
-    <w:abstractNumId w:val="3"/>
+  <w:num w:numId="7" w16cid:durableId="1506090992">
+    <w:abstractNumId w:val="7"/>
   </w:num>
-  <w:num w:numId="6" w16cid:durableId="1110203866">
-    <w:abstractNumId w:val="4"/>
-  </w:num>
-  <w:num w:numId="7" w16cid:durableId="1506090992">
-    <w:abstractNumId w:val="6"/>
+  <w:num w:numId="8" w16cid:durableId="1317804427">
+    <w:abstractNumId w:val="1"/>
   </w:num>
 </w:numbering>
 </file>
@@ -2614,6 +3163,7 @@
   <w:style w:type="paragraph" w:default="1" w:styleId="Normal">
     <w:name w:val="Normal"/>
     <w:qFormat/>
+    <w:rsid w:val="0084262A"/>
   </w:style>
   <w:style w:type="paragraph" w:styleId="Ttulo1">
     <w:name w:val="heading 1"/>

</xml_diff>